<commit_message>
minor updates, slides ready
</commit_message>
<xml_diff>
--- a/draft/draft_committee.docx
+++ b/draft/draft_committee.docx
@@ -8925,7 +8925,13 @@
         <w:rPr>
           <w:rFonts w:ascii="Times New Roman" w:hAnsi="Times New Roman" w:cs="Times New Roman"/>
         </w:rPr>
-        <w:t>1.233</w:t>
+        <w:t>1.</w:t>
+      </w:r>
+      <w:r>
+        <w:rPr>
+          <w:rFonts w:ascii="Times New Roman" w:hAnsi="Times New Roman" w:cs="Times New Roman"/>
+        </w:rPr>
+        <w:t>432</w:t>
       </w:r>
       <w:r>
         <w:rPr>
@@ -8937,7 +8943,13 @@
         <w:rPr>
           <w:rFonts w:ascii="Times New Roman" w:hAnsi="Times New Roman" w:cs="Times New Roman"/>
         </w:rPr>
-        <w:t>0.2669</w:t>
+        <w:t>0.2</w:t>
+      </w:r>
+      <w:r>
+        <w:rPr>
+          <w:rFonts w:ascii="Times New Roman" w:hAnsi="Times New Roman" w:cs="Times New Roman"/>
+        </w:rPr>
+        <w:t>32</w:t>
       </w:r>
       <w:r>
         <w:rPr>
@@ -8980,11 +8992,78 @@
         <w:rPr>
           <w:rFonts w:ascii="Times New Roman" w:hAnsi="Times New Roman" w:cs="Times New Roman"/>
         </w:rPr>
-        <w:t xml:space="preserve"> = 0.9</w:t>
-      </w:r>
-      <w:r>
-        <w:rPr>
-          <w:rFonts w:ascii="Times New Roman" w:hAnsi="Times New Roman" w:cs="Times New Roman"/>
+        <w:t xml:space="preserve"> = </w:t>
+      </w:r>
+      <w:r>
+        <w:rPr>
+          <w:rFonts w:ascii="Times New Roman" w:hAnsi="Times New Roman" w:cs="Times New Roman"/>
+        </w:rPr>
+        <w:t>1.597</w:t>
+      </w:r>
+      <w:r>
+        <w:rPr>
+          <w:rFonts w:ascii="Times New Roman" w:hAnsi="Times New Roman" w:cs="Times New Roman"/>
+        </w:rPr>
+        <w:t>,</w:t>
+      </w:r>
+      <w:r>
+        <w:rPr>
+          <w:rFonts w:ascii="Times New Roman" w:hAnsi="Times New Roman" w:cs="Times New Roman"/>
+        </w:rPr>
+        <w:t xml:space="preserve"> p = 0.</w:t>
+      </w:r>
+      <w:r>
+        <w:rPr>
+          <w:rFonts w:ascii="Times New Roman" w:hAnsi="Times New Roman" w:cs="Times New Roman"/>
+        </w:rPr>
+        <w:t>660</w:t>
+      </w:r>
+      <w:r>
+        <w:rPr>
+          <w:rFonts w:ascii="Times New Roman" w:hAnsi="Times New Roman" w:cs="Times New Roman"/>
+        </w:rPr>
+        <w:t>).</w:t>
+      </w:r>
+      <w:r>
+        <w:rPr>
+          <w:rFonts w:ascii="Times New Roman" w:hAnsi="Times New Roman" w:cs="Times New Roman"/>
+        </w:rPr>
+        <w:t xml:space="preserve"> </w:t>
+      </w:r>
+      <w:r>
+        <w:rPr>
+          <w:rFonts w:ascii="Times New Roman" w:hAnsi="Times New Roman" w:cs="Times New Roman"/>
+        </w:rPr>
+        <w:t>There was a m</w:t>
+      </w:r>
+      <w:r>
+        <w:rPr>
+          <w:rFonts w:ascii="Times New Roman" w:hAnsi="Times New Roman" w:cs="Times New Roman"/>
+        </w:rPr>
+        <w:t xml:space="preserve">ain effect </w:t>
+      </w:r>
+      <w:r>
+        <w:rPr>
+          <w:rFonts w:ascii="Times New Roman" w:hAnsi="Times New Roman" w:cs="Times New Roman"/>
+        </w:rPr>
+        <w:t>of</w:t>
+      </w:r>
+      <w:r>
+        <w:rPr>
+          <w:rFonts w:ascii="Times New Roman" w:hAnsi="Times New Roman" w:cs="Times New Roman"/>
+        </w:rPr>
+        <w:t xml:space="preserve"> condition group (</w:t>
+      </w:r>
+      <w:r>
+        <w:rPr>
+          <w:rFonts w:ascii="Times New Roman" w:hAnsi="Times New Roman" w:cs="Times New Roman"/>
+        </w:rPr>
+        <w:t>Χ</w:t>
+      </w:r>
+      <w:r>
+        <w:rPr>
+          <w:rFonts w:ascii="Times New Roman" w:hAnsi="Times New Roman" w:cs="Times New Roman"/>
+          <w:vertAlign w:val="superscript"/>
         </w:rPr>
         <w:t>2</w:t>
       </w:r>
@@ -8992,74 +9071,37 @@
         <w:rPr>
           <w:rFonts w:ascii="Times New Roman" w:hAnsi="Times New Roman" w:cs="Times New Roman"/>
         </w:rPr>
-        <w:t>5</w:t>
-      </w:r>
-      <w:r>
-        <w:rPr>
-          <w:rFonts w:ascii="Times New Roman" w:hAnsi="Times New Roman" w:cs="Times New Roman"/>
-        </w:rPr>
-        <w:t>,</w:t>
-      </w:r>
-      <w:r>
-        <w:rPr>
-          <w:rFonts w:ascii="Times New Roman" w:hAnsi="Times New Roman" w:cs="Times New Roman"/>
-        </w:rPr>
-        <w:t xml:space="preserve"> p = 0.819).</w:t>
-      </w:r>
-      <w:r>
-        <w:rPr>
-          <w:rFonts w:ascii="Times New Roman" w:hAnsi="Times New Roman" w:cs="Times New Roman"/>
-        </w:rPr>
-        <w:t xml:space="preserve"> </w:t>
-      </w:r>
-      <w:r>
-        <w:rPr>
-          <w:rFonts w:ascii="Times New Roman" w:hAnsi="Times New Roman" w:cs="Times New Roman"/>
-        </w:rPr>
-        <w:t>There was a m</w:t>
-      </w:r>
-      <w:r>
-        <w:rPr>
-          <w:rFonts w:ascii="Times New Roman" w:hAnsi="Times New Roman" w:cs="Times New Roman"/>
-        </w:rPr>
-        <w:t xml:space="preserve">ain effect </w:t>
-      </w:r>
-      <w:r>
-        <w:rPr>
-          <w:rFonts w:ascii="Times New Roman" w:hAnsi="Times New Roman" w:cs="Times New Roman"/>
-        </w:rPr>
-        <w:t>of</w:t>
-      </w:r>
-      <w:r>
-        <w:rPr>
-          <w:rFonts w:ascii="Times New Roman" w:hAnsi="Times New Roman" w:cs="Times New Roman"/>
-        </w:rPr>
-        <w:t xml:space="preserve"> condition group (</w:t>
-      </w:r>
-      <w:r>
-        <w:rPr>
-          <w:rFonts w:ascii="Times New Roman" w:hAnsi="Times New Roman" w:cs="Times New Roman"/>
-        </w:rPr>
-        <w:t>Χ</w:t>
-      </w:r>
-      <w:r>
-        <w:rPr>
-          <w:rFonts w:ascii="Times New Roman" w:hAnsi="Times New Roman" w:cs="Times New Roman"/>
-          <w:vertAlign w:val="superscript"/>
-        </w:rPr>
-        <w:t>2</w:t>
-      </w:r>
-      <w:r>
-        <w:rPr>
-          <w:rFonts w:ascii="Times New Roman" w:hAnsi="Times New Roman" w:cs="Times New Roman"/>
-        </w:rPr>
         <w:t xml:space="preserve">= </w:t>
       </w:r>
       <w:r>
         <w:rPr>
           <w:rFonts w:ascii="Times New Roman" w:hAnsi="Times New Roman" w:cs="Times New Roman"/>
         </w:rPr>
-        <w:t>67.326, p &lt; 0.001)</w:t>
+        <w:t>6</w:t>
+      </w:r>
+      <w:r>
+        <w:rPr>
+          <w:rFonts w:ascii="Times New Roman" w:hAnsi="Times New Roman" w:cs="Times New Roman"/>
+        </w:rPr>
+        <w:t>6</w:t>
+      </w:r>
+      <w:r>
+        <w:rPr>
+          <w:rFonts w:ascii="Times New Roman" w:hAnsi="Times New Roman" w:cs="Times New Roman"/>
+        </w:rPr>
+        <w:t>.3</w:t>
+      </w:r>
+      <w:r>
+        <w:rPr>
+          <w:rFonts w:ascii="Times New Roman" w:hAnsi="Times New Roman" w:cs="Times New Roman"/>
+        </w:rPr>
+        <w:t>09</w:t>
+      </w:r>
+      <w:r>
+        <w:rPr>
+          <w:rFonts w:ascii="Times New Roman" w:hAnsi="Times New Roman" w:cs="Times New Roman"/>
+        </w:rPr>
+        <w:t>, p &lt; 0.001)</w:t>
       </w:r>
       <w:r>
         <w:rPr>
@@ -9107,7 +9149,43 @@
         <w:rPr>
           <w:rFonts w:ascii="Times New Roman" w:hAnsi="Times New Roman" w:cs="Times New Roman"/>
         </w:rPr>
-        <w:t xml:space="preserve"> (estimate = -0.01733, t value = -0.947, p = 0.356)</w:t>
+        <w:t xml:space="preserve"> (estimate = -0.0</w:t>
+      </w:r>
+      <w:r>
+        <w:rPr>
+          <w:rFonts w:ascii="Times New Roman" w:hAnsi="Times New Roman" w:cs="Times New Roman"/>
+        </w:rPr>
+        <w:t>2251</w:t>
+      </w:r>
+      <w:r>
+        <w:rPr>
+          <w:rFonts w:ascii="Times New Roman" w:hAnsi="Times New Roman" w:cs="Times New Roman"/>
+        </w:rPr>
+        <w:t>, t value = -</w:t>
+      </w:r>
+      <w:r>
+        <w:rPr>
+          <w:rFonts w:ascii="Times New Roman" w:hAnsi="Times New Roman" w:cs="Times New Roman"/>
+        </w:rPr>
+        <w:t>1.164</w:t>
+      </w:r>
+      <w:r>
+        <w:rPr>
+          <w:rFonts w:ascii="Times New Roman" w:hAnsi="Times New Roman" w:cs="Times New Roman"/>
+        </w:rPr>
+        <w:t>, p = 0.</w:t>
+      </w:r>
+      <w:r>
+        <w:rPr>
+          <w:rFonts w:ascii="Times New Roman" w:hAnsi="Times New Roman" w:cs="Times New Roman"/>
+        </w:rPr>
+        <w:t>260</w:t>
+      </w:r>
+      <w:r>
+        <w:rPr>
+          <w:rFonts w:ascii="Times New Roman" w:hAnsi="Times New Roman" w:cs="Times New Roman"/>
+        </w:rPr>
+        <w:t>)</w:t>
       </w:r>
       <w:r>
         <w:rPr>
@@ -9131,25 +9209,31 @@
         <w:rPr>
           <w:rFonts w:ascii="Times New Roman" w:hAnsi="Times New Roman" w:cs="Times New Roman"/>
         </w:rPr>
-        <w:t xml:space="preserve">estimate = 0.508, </w:t>
-      </w:r>
-      <w:r>
-        <w:rPr>
-          <w:rFonts w:ascii="Times New Roman" w:hAnsi="Times New Roman" w:cs="Times New Roman"/>
-        </w:rPr>
-        <w:t>t value = 23.</w:t>
-      </w:r>
-      <w:r>
-        <w:rPr>
-          <w:rFonts w:ascii="Times New Roman" w:hAnsi="Times New Roman" w:cs="Times New Roman"/>
-        </w:rPr>
-        <w:t>3</w:t>
-      </w:r>
-      <w:r>
-        <w:rPr>
-          <w:rFonts w:ascii="Times New Roman" w:hAnsi="Times New Roman" w:cs="Times New Roman"/>
-        </w:rPr>
-        <w:t>33</w:t>
+        <w:t>estimate = 0.</w:t>
+      </w:r>
+      <w:r>
+        <w:rPr>
+          <w:rFonts w:ascii="Times New Roman" w:hAnsi="Times New Roman" w:cs="Times New Roman"/>
+        </w:rPr>
+        <w:t>477</w:t>
+      </w:r>
+      <w:r>
+        <w:rPr>
+          <w:rFonts w:ascii="Times New Roman" w:hAnsi="Times New Roman" w:cs="Times New Roman"/>
+        </w:rPr>
+        <w:t xml:space="preserve">, </w:t>
+      </w:r>
+      <w:r>
+        <w:rPr>
+          <w:rFonts w:ascii="Times New Roman" w:hAnsi="Times New Roman" w:cs="Times New Roman"/>
+        </w:rPr>
+        <w:t>t value = 2</w:t>
+      </w:r>
+      <w:r>
+        <w:rPr>
+          <w:rFonts w:ascii="Times New Roman" w:hAnsi="Times New Roman" w:cs="Times New Roman"/>
+        </w:rPr>
+        <w:t>2.116</w:t>
       </w:r>
       <w:r>
         <w:rPr>
@@ -9201,7 +9285,19 @@
         <w:rPr>
           <w:rFonts w:ascii="Times New Roman" w:hAnsi="Times New Roman" w:cs="Times New Roman"/>
         </w:rPr>
-        <w:t xml:space="preserve">estimate = -0.102, </w:t>
+        <w:t>estimate = -0.</w:t>
+      </w:r>
+      <w:r>
+        <w:rPr>
+          <w:rFonts w:ascii="Times New Roman" w:hAnsi="Times New Roman" w:cs="Times New Roman"/>
+        </w:rPr>
+        <w:t>081</w:t>
+      </w:r>
+      <w:r>
+        <w:rPr>
+          <w:rFonts w:ascii="Times New Roman" w:hAnsi="Times New Roman" w:cs="Times New Roman"/>
+        </w:rPr>
+        <w:t xml:space="preserve">, </w:t>
       </w:r>
       <w:r>
         <w:rPr>
@@ -9213,7 +9309,7 @@
         <w:rPr>
           <w:rFonts w:ascii="Times New Roman" w:hAnsi="Times New Roman" w:cs="Times New Roman"/>
         </w:rPr>
-        <w:t>59</w:t>
+        <w:t>04</w:t>
       </w:r>
       <w:r>
         <w:rPr>
@@ -9261,31 +9357,109 @@
         <w:rPr>
           <w:rFonts w:ascii="Times New Roman" w:hAnsi="Times New Roman" w:cs="Times New Roman"/>
         </w:rPr>
-        <w:t xml:space="preserve">estimate = 0.078, </w:t>
-      </w:r>
-      <w:r>
-        <w:rPr>
-          <w:rFonts w:ascii="Times New Roman" w:hAnsi="Times New Roman" w:cs="Times New Roman"/>
-        </w:rPr>
-        <w:t xml:space="preserve">t value = 3.097, p &lt; 0.01), which suggested that participants reacted slower in this condition. For the simple spliced condition (es.f0u), </w:t>
-      </w:r>
-      <w:r>
-        <w:rPr>
-          <w:rFonts w:ascii="Times New Roman" w:hAnsi="Times New Roman" w:cs="Times New Roman"/>
-        </w:rPr>
-        <w:t xml:space="preserve">the reaction time increased by a small amount (estimate = 0.019, t value = 0.811, p = 0.418), but the change was </w:t>
-      </w:r>
-      <w:r>
-        <w:rPr>
-          <w:rFonts w:ascii="Times New Roman" w:hAnsi="Times New Roman" w:cs="Times New Roman"/>
-        </w:rPr>
-        <w:t>no</w:t>
-      </w:r>
-      <w:r>
-        <w:rPr>
-          <w:rFonts w:ascii="Times New Roman" w:hAnsi="Times New Roman" w:cs="Times New Roman"/>
-        </w:rPr>
-        <w:t>t</w:t>
+        <w:t>estimate = 0.0</w:t>
+      </w:r>
+      <w:r>
+        <w:rPr>
+          <w:rFonts w:ascii="Times New Roman" w:hAnsi="Times New Roman" w:cs="Times New Roman"/>
+        </w:rPr>
+        <w:t>46</w:t>
+      </w:r>
+      <w:r>
+        <w:rPr>
+          <w:rFonts w:ascii="Times New Roman" w:hAnsi="Times New Roman" w:cs="Times New Roman"/>
+        </w:rPr>
+        <w:t xml:space="preserve">, </w:t>
+      </w:r>
+      <w:r>
+        <w:rPr>
+          <w:rFonts w:ascii="Times New Roman" w:hAnsi="Times New Roman" w:cs="Times New Roman"/>
+        </w:rPr>
+        <w:t xml:space="preserve">t value = </w:t>
+      </w:r>
+      <w:r>
+        <w:rPr>
+          <w:rFonts w:ascii="Times New Roman" w:hAnsi="Times New Roman" w:cs="Times New Roman"/>
+        </w:rPr>
+        <w:t>2</w:t>
+      </w:r>
+      <w:r>
+        <w:rPr>
+          <w:rFonts w:ascii="Times New Roman" w:hAnsi="Times New Roman" w:cs="Times New Roman"/>
+        </w:rPr>
+        <w:t>.</w:t>
+      </w:r>
+      <w:r>
+        <w:rPr>
+          <w:rFonts w:ascii="Times New Roman" w:hAnsi="Times New Roman" w:cs="Times New Roman"/>
+        </w:rPr>
+        <w:t>155</w:t>
+      </w:r>
+      <w:r>
+        <w:rPr>
+          <w:rFonts w:ascii="Times New Roman" w:hAnsi="Times New Roman" w:cs="Times New Roman"/>
+        </w:rPr>
+        <w:t>, p &lt; 0.0</w:t>
+      </w:r>
+      <w:r>
+        <w:rPr>
+          <w:rFonts w:ascii="Times New Roman" w:hAnsi="Times New Roman" w:cs="Times New Roman"/>
+        </w:rPr>
+        <w:t>5</w:t>
+      </w:r>
+      <w:r>
+        <w:rPr>
+          <w:rFonts w:ascii="Times New Roman" w:hAnsi="Times New Roman" w:cs="Times New Roman"/>
+        </w:rPr>
+        <w:t xml:space="preserve">), which suggested that participants reacted slower in this condition. For the simple spliced condition (es.f0u), </w:t>
+      </w:r>
+      <w:r>
+        <w:rPr>
+          <w:rFonts w:ascii="Times New Roman" w:hAnsi="Times New Roman" w:cs="Times New Roman"/>
+        </w:rPr>
+        <w:t>the reaction time increased by a small amount (estimate = 0.0</w:t>
+      </w:r>
+      <w:r>
+        <w:rPr>
+          <w:rFonts w:ascii="Times New Roman" w:hAnsi="Times New Roman" w:cs="Times New Roman"/>
+        </w:rPr>
+        <w:t>36</w:t>
+      </w:r>
+      <w:r>
+        <w:rPr>
+          <w:rFonts w:ascii="Times New Roman" w:hAnsi="Times New Roman" w:cs="Times New Roman"/>
+        </w:rPr>
+        <w:t xml:space="preserve">, t value = </w:t>
+      </w:r>
+      <w:r>
+        <w:rPr>
+          <w:rFonts w:ascii="Times New Roman" w:hAnsi="Times New Roman" w:cs="Times New Roman"/>
+        </w:rPr>
+        <w:t>1.878</w:t>
+      </w:r>
+      <w:r>
+        <w:rPr>
+          <w:rFonts w:ascii="Times New Roman" w:hAnsi="Times New Roman" w:cs="Times New Roman"/>
+        </w:rPr>
+        <w:t xml:space="preserve">, p </w:t>
+      </w:r>
+      <w:r>
+        <w:rPr>
+          <w:rFonts w:ascii="Times New Roman" w:hAnsi="Times New Roman" w:cs="Times New Roman"/>
+        </w:rPr>
+        <w:t>&lt;0.1</w:t>
+      </w:r>
+      <w:r>
+        <w:rPr>
+          <w:rFonts w:ascii="Times New Roman" w:hAnsi="Times New Roman" w:cs="Times New Roman"/>
+        </w:rPr>
+        <w:t xml:space="preserve">), but the change </w:t>
+      </w:r>
+      <w:r>
+        <w:rPr>
+          <w:rFonts w:ascii="Times New Roman" w:hAnsi="Times New Roman" w:cs="Times New Roman"/>
+        </w:rPr>
+        <w:t>has very little</w:t>
       </w:r>
       <w:r>
         <w:rPr>
@@ -9297,13 +9471,37 @@
         <w:rPr>
           <w:rFonts w:ascii="Times New Roman" w:hAnsi="Times New Roman" w:cs="Times New Roman"/>
         </w:rPr>
-        <w:t xml:space="preserve">statistically </w:t>
-      </w:r>
-      <w:r>
-        <w:rPr>
-          <w:rFonts w:ascii="Times New Roman" w:hAnsi="Times New Roman" w:cs="Times New Roman"/>
-        </w:rPr>
-        <w:t xml:space="preserve">significant. </w:t>
+        <w:t>statistica</w:t>
+      </w:r>
+      <w:r>
+        <w:rPr>
+          <w:rFonts w:ascii="Times New Roman" w:hAnsi="Times New Roman" w:cs="Times New Roman"/>
+        </w:rPr>
+        <w:t>l</w:t>
+      </w:r>
+      <w:r>
+        <w:rPr>
+          <w:rFonts w:ascii="Times New Roman" w:hAnsi="Times New Roman" w:cs="Times New Roman"/>
+        </w:rPr>
+        <w:t xml:space="preserve"> </w:t>
+      </w:r>
+      <w:r>
+        <w:rPr>
+          <w:rFonts w:ascii="Times New Roman" w:hAnsi="Times New Roman" w:cs="Times New Roman"/>
+        </w:rPr>
+        <w:t>significan</w:t>
+      </w:r>
+      <w:r>
+        <w:rPr>
+          <w:rFonts w:ascii="Times New Roman" w:hAnsi="Times New Roman" w:cs="Times New Roman"/>
+        </w:rPr>
+        <w:t>ce</w:t>
+      </w:r>
+      <w:r>
+        <w:rPr>
+          <w:rFonts w:ascii="Times New Roman" w:hAnsi="Times New Roman" w:cs="Times New Roman"/>
+        </w:rPr>
+        <w:t xml:space="preserve">. </w:t>
       </w:r>
     </w:p>
     <w:p>
@@ -11553,7 +11751,19 @@
         <w:rPr>
           <w:rFonts w:ascii="Times New Roman" w:hAnsi="Times New Roman" w:cs="Times New Roman"/>
         </w:rPr>
-        <w:t xml:space="preserve">The estimate is below zero when we </w:t>
+        <w:t>The estimate is below zero when we</w:t>
+      </w:r>
+      <w:r>
+        <w:rPr>
+          <w:rFonts w:ascii="Times New Roman" w:hAnsi="Times New Roman" w:cs="Times New Roman"/>
+        </w:rPr>
+        <w:t xml:space="preserve"> analyzed proficiency as a predictor;</w:t>
+      </w:r>
+      <w:r>
+        <w:rPr>
+          <w:rFonts w:ascii="Times New Roman" w:hAnsi="Times New Roman" w:cs="Times New Roman"/>
+        </w:rPr>
+        <w:t xml:space="preserve"> </w:t>
       </w:r>
       <w:r>
         <w:rPr>
@@ -11571,7 +11781,19 @@
         <w:rPr>
           <w:rFonts w:ascii="Times New Roman" w:hAnsi="Times New Roman" w:cs="Times New Roman"/>
         </w:rPr>
-        <w:t xml:space="preserve">, participants’ rt lowers as they show more advancement in Spanish language; however, </w:t>
+        <w:t>, participants’ rt lower</w:t>
+      </w:r>
+      <w:r>
+        <w:rPr>
+          <w:rFonts w:ascii="Times New Roman" w:hAnsi="Times New Roman" w:cs="Times New Roman"/>
+        </w:rPr>
+        <w:t>ed</w:t>
+      </w:r>
+      <w:r>
+        <w:rPr>
+          <w:rFonts w:ascii="Times New Roman" w:hAnsi="Times New Roman" w:cs="Times New Roman"/>
+        </w:rPr>
+        <w:t xml:space="preserve"> as they show more advancement in Spanish language; however, </w:t>
       </w:r>
       <w:r>
         <w:rPr>
@@ -11767,20 +11989,14 @@
         <w:rPr>
           <w:rFonts w:ascii="Times New Roman" w:hAnsi="Times New Roman" w:cs="Times New Roman"/>
         </w:rPr>
+        <w:lastRenderedPageBreak/>
         <w:t>Mandarin Chinese)</w:t>
       </w:r>
       <w:r>
         <w:rPr>
           <w:rFonts w:ascii="Times New Roman" w:hAnsi="Times New Roman" w:cs="Times New Roman"/>
         </w:rPr>
-        <w:t xml:space="preserve">. As Figure 4 shows, the </w:t>
-      </w:r>
-      <w:r>
-        <w:rPr>
-          <w:rFonts w:ascii="Times New Roman" w:hAnsi="Times New Roman" w:cs="Times New Roman"/>
-        </w:rPr>
-        <w:lastRenderedPageBreak/>
-        <w:t>intonational contour has a very small difference in English and Spanish sentences that has a similar syntactic structure. This</w:t>
+        <w:t>. As Figure 4 shows, the intonational contour has a very small difference in English and Spanish sentences that has a similar syntactic structure. This</w:t>
       </w:r>
       <w:r>
         <w:rPr>
@@ -11925,7 +12141,43 @@
         <w:rPr>
           <w:rFonts w:ascii="Times New Roman" w:hAnsi="Times New Roman" w:cs="Times New Roman"/>
         </w:rPr>
-        <w:t>revealed unexpected result as well, in addition to the same possible cause, it brings up new challenges. In this condition we resynthesized recordings to adjust their intonation resulting in a more similar F0 contour in matrix sentence to naturally produced CS sentences. However, we found a positive small effect for this condition: participants were reacting slower in this condition. No participants have reported that any of the recordings sounded unnatural or weird, which indicates that the participants weren’t explicitly aware of the manipulation that the recordings received, however, during this fast-paced online experiment, acoustic information could still be perceived and affect participants behavior. In our case, even carefully handled, the resynthesis can introduce features and traits that can sound unnatural to listeners, and without being able to explicitly perceive these traits, L2 learners can still be affected: they did not hear it, but they sensed it</w:t>
+        <w:t xml:space="preserve">revealed unexpected result as well, in addition to the same possible cause, it brings up new challenges. In this condition we resynthesized recordings to adjust their intonation resulting in a more similar F0 contour in matrix sentence to naturally produced CS sentences. However, we found a </w:t>
+      </w:r>
+      <w:r>
+        <w:rPr>
+          <w:rFonts w:ascii="Times New Roman" w:hAnsi="Times New Roman" w:cs="Times New Roman"/>
+        </w:rPr>
+        <w:t xml:space="preserve">bigger </w:t>
+      </w:r>
+      <w:r>
+        <w:rPr>
+          <w:rFonts w:ascii="Times New Roman" w:hAnsi="Times New Roman" w:cs="Times New Roman"/>
+        </w:rPr>
+        <w:t xml:space="preserve">positive </w:t>
+      </w:r>
+      <w:r>
+        <w:rPr>
+          <w:rFonts w:ascii="Times New Roman" w:hAnsi="Times New Roman" w:cs="Times New Roman"/>
+        </w:rPr>
+        <w:t>estimate</w:t>
+      </w:r>
+      <w:r>
+        <w:rPr>
+          <w:rFonts w:ascii="Times New Roman" w:hAnsi="Times New Roman" w:cs="Times New Roman"/>
+        </w:rPr>
+        <w:t xml:space="preserve"> for this condition: participants were reacting slower in this condition</w:t>
+      </w:r>
+      <w:r>
+        <w:rPr>
+          <w:rFonts w:ascii="Times New Roman" w:hAnsi="Times New Roman" w:cs="Times New Roman"/>
+        </w:rPr>
+        <w:t xml:space="preserve"> than in f0u.es condition</w:t>
+      </w:r>
+      <w:r>
+        <w:rPr>
+          <w:rFonts w:ascii="Times New Roman" w:hAnsi="Times New Roman" w:cs="Times New Roman"/>
+        </w:rPr>
+        <w:t>. No participants have reported that any of the recordings sounded unnatural or weird, which indicates that the participants weren’t explicitly aware of the manipulation that the recordings received, however, during this fast-paced online experiment, acoustic information could still be perceived and affect participants behavior. In our case, even carefully handled, the resynthesis can introduce features and traits that can sound unnatural to listeners, and without being able to explicitly perceive these traits, L2 learners can still be affected: they did not hear it, but they sensed it</w:t>
       </w:r>
       <w:r>
         <w:rPr>
@@ -11990,7 +12242,14 @@
         <w:rPr>
           <w:rFonts w:ascii="Times New Roman" w:hAnsi="Times New Roman" w:cs="Times New Roman"/>
         </w:rPr>
-        <w:t>mean = 1.57) in f0c.es condition</w:t>
+        <w:t xml:space="preserve">mean = </w:t>
+      </w:r>
+      <w:r>
+        <w:rPr>
+          <w:rFonts w:ascii="Times New Roman" w:hAnsi="Times New Roman" w:cs="Times New Roman"/>
+        </w:rPr>
+        <w:lastRenderedPageBreak/>
+        <w:t>1.57) in f0c.es condition</w:t>
       </w:r>
       <w:r>
         <w:rPr>
@@ -12008,14 +12267,7 @@
         <w:rPr>
           <w:rFonts w:ascii="Times New Roman" w:hAnsi="Times New Roman" w:cs="Times New Roman"/>
         </w:rPr>
-        <w:t xml:space="preserve">. These two conditions went through the same splicing process, </w:t>
-      </w:r>
-      <w:r>
-        <w:rPr>
-          <w:rFonts w:ascii="Times New Roman" w:hAnsi="Times New Roman" w:cs="Times New Roman"/>
-        </w:rPr>
-        <w:lastRenderedPageBreak/>
-        <w:t xml:space="preserve">resulting in the same level of unnaturalness in both segmental and suprasegmental levels; f0c.es then got one more step of resynthesis, the f0 manipulation, resulting in an unbalanced change in these two levels, which could cause the opposite effect to participants’ behavior. </w:t>
+        <w:t xml:space="preserve">. These two conditions went through the same splicing process, resulting in the same level of unnaturalness in both segmental and suprasegmental levels; f0c.es then got one more step of resynthesis, the f0 manipulation, resulting in an unbalanced change in these two levels, which could cause the opposite effect to participants’ behavior. </w:t>
       </w:r>
     </w:p>
     <w:p>
@@ -12149,14 +12401,14 @@
           <w:rFonts w:ascii="Times New Roman" w:hAnsi="Times New Roman" w:cs="Times New Roman"/>
         </w:rPr>
         <w:tab/>
-        <w:t xml:space="preserve">In addition, we discussed on a third possible reason of such outcome that the naturalness of resynthesized auditory stimulus used in the experiment could have an impact on the results. This presents new challenges for future studies that aim to examine code-switching phonetics and phonology using resynthesis methodology: as shown in former studies on synthetic speech, naturalness is a multidimensional and attempts were made to separate contributions of different properties (Nusbaum et, al., 1997), the segmental properties were found to be dependent on the </w:t>
+        <w:t xml:space="preserve">In addition, we discussed on a third possible reason of such outcome that the naturalness of resynthesized auditory stimulus used in the experiment could have an impact on the results. This presents new challenges for future studies that aim to examine code-switching phonetics and phonology using resynthesis methodology: as shown in former studies on synthetic speech, </w:t>
       </w:r>
       <w:r>
         <w:rPr>
           <w:rFonts w:ascii="Times New Roman" w:hAnsi="Times New Roman" w:cs="Times New Roman"/>
         </w:rPr>
         <w:lastRenderedPageBreak/>
-        <w:t>suprasegmental properties and the other way round as well (</w:t>
+        <w:t>naturalness is a multidimensional and attempts were made to separate contributions of different properties (Nusbaum et, al., 1997), the segmental properties were found to be dependent on the suprasegmental properties and the other way round as well (</w:t>
       </w:r>
       <w:proofErr w:type="spellStart"/>
       <w:r>

</xml_diff>